<commit_message>
Update Readme & Doc
Добавлены главы в readme, правки анализа предметной области и проектирования программной системы
</commit_message>
<xml_diff>
--- a/Documentation/Пояснительная записка.docx
+++ b/Documentation/Пояснительная записка.docx
@@ -32,6 +32,8 @@
           <w:r>
             <w:t>Оглавление</w:t>
           </w:r>
+          <w:bookmarkStart w:id="0" w:name="_GoBack"/>
+          <w:bookmarkEnd w:id="0"/>
         </w:p>
         <w:p>
           <w:pPr>
@@ -39,8 +41,6 @@
             <w:tabs>
               <w:tab w:val="right" w:leader="dot" w:pos="9345"/>
             </w:tabs>
-            <w:spacing w:after="240" w:line="360" w:lineRule="auto"/>
-            <w:jc w:val="both"/>
             <w:rPr>
               <w:rFonts w:asciiTheme="minorHAnsi" w:eastAsiaTheme="minorEastAsia" w:hAnsiTheme="minorHAnsi"/>
               <w:noProof/>
@@ -57,7 +57,7 @@
           <w:r>
             <w:fldChar w:fldCharType="separate"/>
           </w:r>
-          <w:hyperlink w:anchor="_Toc6443372" w:history="1">
+          <w:hyperlink w:anchor="_Toc7098563" w:history="1">
             <w:r>
               <w:rPr>
                 <w:rStyle w:val="a7"/>
@@ -84,7 +84,7 @@
                 <w:noProof/>
                 <w:webHidden/>
               </w:rPr>
-              <w:instrText xml:space="preserve"> PAGEREF _Toc6443372 \h </w:instrText>
+              <w:instrText xml:space="preserve"> PAGEREF _Toc7098563 \h </w:instrText>
             </w:r>
             <w:r>
               <w:rPr>
@@ -121,8 +121,6 @@
             <w:tabs>
               <w:tab w:val="right" w:leader="dot" w:pos="9345"/>
             </w:tabs>
-            <w:spacing w:after="240" w:line="360" w:lineRule="auto"/>
-            <w:jc w:val="both"/>
             <w:rPr>
               <w:rFonts w:asciiTheme="minorHAnsi" w:eastAsiaTheme="minorEastAsia" w:hAnsiTheme="minorHAnsi"/>
               <w:noProof/>
@@ -130,7 +128,7 @@
               <w:lang w:eastAsia="ru-RU"/>
             </w:rPr>
           </w:pPr>
-          <w:hyperlink w:anchor="_Toc6443373" w:history="1">
+          <w:hyperlink w:anchor="_Toc7098564" w:history="1">
             <w:r>
               <w:rPr>
                 <w:rStyle w:val="a7"/>
@@ -157,7 +155,7 @@
                 <w:noProof/>
                 <w:webHidden/>
               </w:rPr>
-              <w:instrText xml:space="preserve"> PAGEREF _Toc6443373 \h </w:instrText>
+              <w:instrText xml:space="preserve"> PAGEREF _Toc7098564 \h </w:instrText>
             </w:r>
             <w:r>
               <w:rPr>
@@ -194,8 +192,6 @@
             <w:tabs>
               <w:tab w:val="right" w:leader="dot" w:pos="9345"/>
             </w:tabs>
-            <w:spacing w:after="240" w:line="360" w:lineRule="auto"/>
-            <w:jc w:val="both"/>
             <w:rPr>
               <w:rFonts w:asciiTheme="minorHAnsi" w:eastAsiaTheme="minorEastAsia" w:hAnsiTheme="minorHAnsi"/>
               <w:noProof/>
@@ -203,13 +199,13 @@
               <w:lang w:eastAsia="ru-RU"/>
             </w:rPr>
           </w:pPr>
-          <w:hyperlink w:anchor="_Toc6443374" w:history="1">
+          <w:hyperlink w:anchor="_Toc7098565" w:history="1">
             <w:r>
               <w:rPr>
                 <w:rStyle w:val="a7"/>
                 <w:noProof/>
               </w:rPr>
-              <w:t>1.1 Общие слова</w:t>
+              <w:t>1.1 Возможности автоматизации процессов</w:t>
             </w:r>
             <w:r>
               <w:rPr>
@@ -230,7 +226,7 @@
                 <w:noProof/>
                 <w:webHidden/>
               </w:rPr>
-              <w:instrText xml:space="preserve"> PAGEREF _Toc6443374 \h </w:instrText>
+              <w:instrText xml:space="preserve"> PAGEREF _Toc7098565 \h </w:instrText>
             </w:r>
             <w:r>
               <w:rPr>
@@ -250,7 +246,7 @@
                 <w:noProof/>
                 <w:webHidden/>
               </w:rPr>
-              <w:t>3</w:t>
+              <w:t>4</w:t>
             </w:r>
             <w:r>
               <w:rPr>
@@ -267,8 +263,6 @@
             <w:tabs>
               <w:tab w:val="right" w:leader="dot" w:pos="9345"/>
             </w:tabs>
-            <w:spacing w:after="240" w:line="360" w:lineRule="auto"/>
-            <w:jc w:val="both"/>
             <w:rPr>
               <w:rFonts w:asciiTheme="minorHAnsi" w:eastAsiaTheme="minorEastAsia" w:hAnsiTheme="minorHAnsi"/>
               <w:noProof/>
@@ -276,13 +270,13 @@
               <w:lang w:eastAsia="ru-RU"/>
             </w:rPr>
           </w:pPr>
-          <w:hyperlink w:anchor="_Toc6443375" w:history="1">
+          <w:hyperlink w:anchor="_Toc7098566" w:history="1">
             <w:r>
               <w:rPr>
                 <w:rStyle w:val="a7"/>
                 <w:noProof/>
               </w:rPr>
-              <w:t>1.2 Возможности автоматизации процессов</w:t>
+              <w:t>1.2 Анализ существующих программных решений</w:t>
             </w:r>
             <w:r>
               <w:rPr>
@@ -303,7 +297,7 @@
                 <w:noProof/>
                 <w:webHidden/>
               </w:rPr>
-              <w:instrText xml:space="preserve"> PAGEREF _Toc6443375 \h </w:instrText>
+              <w:instrText xml:space="preserve"> PAGEREF _Toc7098566 \h </w:instrText>
             </w:r>
             <w:r>
               <w:rPr>
@@ -323,7 +317,78 @@
                 <w:noProof/>
                 <w:webHidden/>
               </w:rPr>
-              <w:t>3</w:t>
+              <w:t>4</w:t>
+            </w:r>
+            <w:r>
+              <w:rPr>
+                <w:noProof/>
+                <w:webHidden/>
+              </w:rPr>
+              <w:fldChar w:fldCharType="end"/>
+            </w:r>
+          </w:hyperlink>
+        </w:p>
+        <w:p>
+          <w:pPr>
+            <w:pStyle w:val="11"/>
+            <w:tabs>
+              <w:tab w:val="right" w:leader="dot" w:pos="9345"/>
+            </w:tabs>
+            <w:rPr>
+              <w:rFonts w:asciiTheme="minorHAnsi" w:eastAsiaTheme="minorEastAsia" w:hAnsiTheme="minorHAnsi"/>
+              <w:noProof/>
+              <w:sz w:val="22"/>
+              <w:lang w:eastAsia="ru-RU"/>
+            </w:rPr>
+          </w:pPr>
+          <w:hyperlink w:anchor="_Toc7098567" w:history="1">
+            <w:r>
+              <w:rPr>
+                <w:rStyle w:val="a7"/>
+                <w:noProof/>
+              </w:rPr>
+              <w:t>Раздел 2. Проектирование программной системы</w:t>
+            </w:r>
+            <w:r>
+              <w:rPr>
+                <w:noProof/>
+                <w:webHidden/>
+              </w:rPr>
+              <w:tab/>
+            </w:r>
+            <w:r>
+              <w:rPr>
+                <w:noProof/>
+                <w:webHidden/>
+              </w:rPr>
+              <w:fldChar w:fldCharType="begin"/>
+            </w:r>
+            <w:r>
+              <w:rPr>
+                <w:noProof/>
+                <w:webHidden/>
+              </w:rPr>
+              <w:instrText xml:space="preserve"> PAGEREF _Toc7098567 \h </w:instrText>
+            </w:r>
+            <w:r>
+              <w:rPr>
+                <w:noProof/>
+                <w:webHidden/>
+              </w:rPr>
+            </w:r>
+            <w:r>
+              <w:rPr>
+                <w:noProof/>
+                <w:webHidden/>
+              </w:rPr>
+              <w:fldChar w:fldCharType="separate"/>
+            </w:r>
+            <w:r>
+              <w:rPr>
+                <w:noProof/>
+                <w:webHidden/>
+              </w:rPr>
+              <w:t>5</w:t>
             </w:r>
             <w:r>
               <w:rPr>
@@ -340,8 +405,6 @@
             <w:tabs>
               <w:tab w:val="right" w:leader="dot" w:pos="9345"/>
             </w:tabs>
-            <w:spacing w:after="240" w:line="360" w:lineRule="auto"/>
-            <w:jc w:val="both"/>
             <w:rPr>
               <w:rFonts w:asciiTheme="minorHAnsi" w:eastAsiaTheme="minorEastAsia" w:hAnsiTheme="minorHAnsi"/>
               <w:noProof/>
@@ -349,13 +412,13 @@
               <w:lang w:eastAsia="ru-RU"/>
             </w:rPr>
           </w:pPr>
-          <w:hyperlink w:anchor="_Toc6443376" w:history="1">
+          <w:hyperlink w:anchor="_Toc7098568" w:history="1">
             <w:r>
               <w:rPr>
                 <w:rStyle w:val="a7"/>
                 <w:noProof/>
               </w:rPr>
-              <w:t>1.3 Анализ существующих программных решений</w:t>
+              <w:t>2.1 Диаграмма потоков данных</w:t>
             </w:r>
             <w:r>
               <w:rPr>
@@ -376,7 +439,7 @@
                 <w:noProof/>
                 <w:webHidden/>
               </w:rPr>
-              <w:instrText xml:space="preserve"> PAGEREF _Toc6443376 \h </w:instrText>
+              <w:instrText xml:space="preserve"> PAGEREF _Toc7098568 \h </w:instrText>
             </w:r>
             <w:r>
               <w:rPr>
@@ -396,7 +459,7 @@
                 <w:noProof/>
                 <w:webHidden/>
               </w:rPr>
-              <w:t>3</w:t>
+              <w:t>6</w:t>
             </w:r>
             <w:r>
               <w:rPr>
@@ -409,12 +472,10 @@
         </w:p>
         <w:p>
           <w:pPr>
-            <w:pStyle w:val="11"/>
+            <w:pStyle w:val="31"/>
             <w:tabs>
               <w:tab w:val="right" w:leader="dot" w:pos="9345"/>
             </w:tabs>
-            <w:spacing w:after="240" w:line="360" w:lineRule="auto"/>
-            <w:jc w:val="both"/>
             <w:rPr>
               <w:rFonts w:asciiTheme="minorHAnsi" w:eastAsiaTheme="minorEastAsia" w:hAnsiTheme="minorHAnsi"/>
               <w:noProof/>
@@ -422,13 +483,13 @@
               <w:lang w:eastAsia="ru-RU"/>
             </w:rPr>
           </w:pPr>
-          <w:hyperlink w:anchor="_Toc6443377" w:history="1">
+          <w:hyperlink w:anchor="_Toc7098569" w:history="1">
             <w:r>
               <w:rPr>
                 <w:rStyle w:val="a7"/>
                 <w:noProof/>
               </w:rPr>
-              <w:t>Раздел 2. Проектирование программной системы</w:t>
+              <w:t>2.1.1 Детализация контекстной диаграммы</w:t>
             </w:r>
             <w:r>
               <w:rPr>
@@ -449,7 +510,7 @@
                 <w:noProof/>
                 <w:webHidden/>
               </w:rPr>
-              <w:instrText xml:space="preserve"> PAGEREF _Toc6443377 \h </w:instrText>
+              <w:instrText xml:space="preserve"> PAGEREF _Toc7098569 \h </w:instrText>
             </w:r>
             <w:r>
               <w:rPr>
@@ -469,7 +530,78 @@
                 <w:noProof/>
                 <w:webHidden/>
               </w:rPr>
-              <w:t>5</w:t>
+              <w:t>6</w:t>
+            </w:r>
+            <w:r>
+              <w:rPr>
+                <w:noProof/>
+                <w:webHidden/>
+              </w:rPr>
+              <w:fldChar w:fldCharType="end"/>
+            </w:r>
+          </w:hyperlink>
+        </w:p>
+        <w:p>
+          <w:pPr>
+            <w:pStyle w:val="21"/>
+            <w:tabs>
+              <w:tab w:val="right" w:leader="dot" w:pos="9345"/>
+            </w:tabs>
+            <w:rPr>
+              <w:rFonts w:asciiTheme="minorHAnsi" w:eastAsiaTheme="minorEastAsia" w:hAnsiTheme="minorHAnsi"/>
+              <w:noProof/>
+              <w:sz w:val="22"/>
+              <w:lang w:eastAsia="ru-RU"/>
+            </w:rPr>
+          </w:pPr>
+          <w:hyperlink w:anchor="_Toc7098570" w:history="1">
+            <w:r>
+              <w:rPr>
+                <w:rStyle w:val="a7"/>
+                <w:noProof/>
+              </w:rPr>
+              <w:t>2.2 Схема работы программы</w:t>
+            </w:r>
+            <w:r>
+              <w:rPr>
+                <w:noProof/>
+                <w:webHidden/>
+              </w:rPr>
+              <w:tab/>
+            </w:r>
+            <w:r>
+              <w:rPr>
+                <w:noProof/>
+                <w:webHidden/>
+              </w:rPr>
+              <w:fldChar w:fldCharType="begin"/>
+            </w:r>
+            <w:r>
+              <w:rPr>
+                <w:noProof/>
+                <w:webHidden/>
+              </w:rPr>
+              <w:instrText xml:space="preserve"> PAGEREF _Toc7098570 \h </w:instrText>
+            </w:r>
+            <w:r>
+              <w:rPr>
+                <w:noProof/>
+                <w:webHidden/>
+              </w:rPr>
+            </w:r>
+            <w:r>
+              <w:rPr>
+                <w:noProof/>
+                <w:webHidden/>
+              </w:rPr>
+              <w:fldChar w:fldCharType="separate"/>
+            </w:r>
+            <w:r>
+              <w:rPr>
+                <w:noProof/>
+                <w:webHidden/>
+              </w:rPr>
+              <w:t>6</w:t>
             </w:r>
             <w:r>
               <w:rPr>
@@ -511,12 +643,12 @@
         <w:ind w:left="0" w:firstLine="708"/>
         <w:jc w:val="both"/>
       </w:pPr>
-      <w:bookmarkStart w:id="0" w:name="_Toc6443372"/>
+      <w:bookmarkStart w:id="1" w:name="_Toc7098563"/>
       <w:r>
         <w:lastRenderedPageBreak/>
         <w:t>Введение</w:t>
       </w:r>
-      <w:bookmarkEnd w:id="0"/>
+      <w:bookmarkEnd w:id="1"/>
     </w:p>
     <w:p>
       <w:pPr>
@@ -653,13 +785,7 @@
         <w:rPr>
           <w:sz w:val="28"/>
         </w:rPr>
-        <w:t>пр</w:t>
-      </w:r>
-      <w:r>
-        <w:rPr>
-          <w:sz w:val="28"/>
-        </w:rPr>
-        <w:t>. Отслеживание</w:t>
+        <w:t>пр. Отслеживание</w:t>
       </w:r>
       <w:r>
         <w:rPr>
@@ -713,7 +839,7 @@
         <w:spacing w:after="240" w:line="360" w:lineRule="auto"/>
         <w:jc w:val="both"/>
       </w:pPr>
-      <w:bookmarkStart w:id="1" w:name="_Toc6443373"/>
+      <w:bookmarkStart w:id="2" w:name="_Toc7098564"/>
       <w:r>
         <w:lastRenderedPageBreak/>
         <w:t xml:space="preserve">Раздел 1. </w:t>
@@ -721,7 +847,7 @@
       <w:r>
         <w:t>Анализ предметной области</w:t>
       </w:r>
-      <w:bookmarkEnd w:id="1"/>
+      <w:bookmarkEnd w:id="2"/>
     </w:p>
     <w:p>
       <w:pPr>
@@ -1051,27 +1177,30 @@
     </w:p>
     <w:p>
       <w:pPr>
-        <w:spacing w:after="240" w:line="360" w:lineRule="auto"/>
-        <w:jc w:val="both"/>
-      </w:pPr>
-    </w:p>
-    <w:p>
-      <w:pPr>
         <w:pStyle w:val="2"/>
         <w:spacing w:after="240" w:line="360" w:lineRule="auto"/>
         <w:jc w:val="both"/>
       </w:pPr>
-      <w:bookmarkStart w:id="2" w:name="_Toc6443374"/>
-      <w:r>
-        <w:t>1.1 Общие слова</w:t>
-      </w:r>
-      <w:bookmarkEnd w:id="2"/>
+      <w:bookmarkStart w:id="3" w:name="_Toc7098565"/>
+      <w:r>
+        <w:t>1.</w:t>
+      </w:r>
+      <w:r>
+        <w:t>1</w:t>
+      </w:r>
+      <w:r>
+        <w:t xml:space="preserve"> Возможности автоматизации процессов</w:t>
+      </w:r>
+      <w:bookmarkEnd w:id="3"/>
     </w:p>
     <w:p>
       <w:pPr>
         <w:spacing w:after="240" w:line="360" w:lineRule="auto"/>
         <w:jc w:val="both"/>
       </w:pPr>
+      <w:r>
+        <w:t>……………..</w:t>
+      </w:r>
     </w:p>
     <w:p>
       <w:pPr>
@@ -1079,38 +1208,29 @@
         <w:spacing w:after="240" w:line="360" w:lineRule="auto"/>
         <w:jc w:val="both"/>
       </w:pPr>
-      <w:bookmarkStart w:id="3" w:name="_Toc6443375"/>
-      <w:r>
-        <w:t>1.2 Возможности автоматизации процессов</w:t>
-      </w:r>
-      <w:bookmarkEnd w:id="3"/>
+      <w:bookmarkStart w:id="4" w:name="_Toc7098566"/>
+      <w:r>
+        <w:t>1.</w:t>
+      </w:r>
+      <w:r>
+        <w:t>2</w:t>
+      </w:r>
+      <w:r>
+        <w:t xml:space="preserve"> Анализ существующих программных решений</w:t>
+      </w:r>
+      <w:bookmarkEnd w:id="4"/>
+      <w:r>
+        <w:t xml:space="preserve"> </w:t>
+      </w:r>
     </w:p>
     <w:p>
       <w:pPr>
         <w:spacing w:after="240" w:line="360" w:lineRule="auto"/>
         <w:jc w:val="both"/>
       </w:pPr>
-    </w:p>
-    <w:p>
-      <w:pPr>
-        <w:pStyle w:val="2"/>
-        <w:spacing w:after="240" w:line="360" w:lineRule="auto"/>
-        <w:jc w:val="both"/>
-      </w:pPr>
-      <w:bookmarkStart w:id="4" w:name="_Toc6443376"/>
-      <w:r>
-        <w:t>1.3 Анализ существующих программных решений</w:t>
-      </w:r>
-      <w:bookmarkEnd w:id="4"/>
-      <w:r>
-        <w:t xml:space="preserve"> </w:t>
-      </w:r>
-    </w:p>
-    <w:p>
-      <w:pPr>
-        <w:spacing w:after="240" w:line="360" w:lineRule="auto"/>
-        <w:jc w:val="both"/>
-      </w:pPr>
+      <w:r>
+        <w:t>……………….</w:t>
+      </w:r>
     </w:p>
     <w:p>
       <w:pPr>
@@ -1127,7 +1247,7 @@
         <w:spacing w:after="240" w:line="360" w:lineRule="auto"/>
         <w:jc w:val="both"/>
       </w:pPr>
-      <w:bookmarkStart w:id="5" w:name="_Toc6443377"/>
+      <w:bookmarkStart w:id="5" w:name="_Toc7098567"/>
       <w:r>
         <w:lastRenderedPageBreak/>
         <w:t>Раздел 2. Проектирование программной системы</w:t>
@@ -1141,25 +1261,7 @@
         <w:jc w:val="both"/>
       </w:pPr>
       <w:r>
-        <w:t xml:space="preserve">Мониторинг </w:t>
-      </w:r>
-      <w:r>
-        <w:t>расхода</w:t>
-      </w:r>
-      <w:r>
-        <w:t xml:space="preserve"> топлива и последующий анализ позволяет </w:t>
-      </w:r>
-      <w:r>
-        <w:t>выявлять факт недобросовестного</w:t>
-      </w:r>
-      <w:r>
-        <w:t xml:space="preserve"> его</w:t>
-      </w:r>
-      <w:r>
-        <w:t xml:space="preserve"> использования и хищения.  </w:t>
-      </w:r>
-      <w:r>
-        <w:t>Разработка программной системы по выявлению недобросовестного использования топлива является целью данной работы.</w:t>
+        <w:t>Мониторинг расхода топлива и последующий анализ позволяет выявлять факт недобросовестного его использования и хищения.  Разработка программной системы по выявлению недобросовестного использования топлива является целью данной работы.</w:t>
       </w:r>
     </w:p>
     <w:p>
@@ -1203,10 +1305,7 @@
         <w:jc w:val="both"/>
       </w:pPr>
       <w:r>
-        <w:t xml:space="preserve">построение отчета по расходу </w:t>
-      </w:r>
-      <w:r>
-        <w:t>топливу за запрашиваемый промежуток времени.</w:t>
+        <w:t>построение отчета по расходу топливу за запрашиваемый промежуток времени.</w:t>
       </w:r>
     </w:p>
     <w:p>
@@ -1362,8 +1461,6 @@
         <w:spacing w:before="0" w:after="0" w:line="360" w:lineRule="auto"/>
         <w:jc w:val="both"/>
       </w:pPr>
-      <w:bookmarkStart w:id="6" w:name="_GoBack"/>
-      <w:bookmarkEnd w:id="6"/>
     </w:p>
     <w:p>
       <w:pPr>
@@ -1378,13 +1475,7 @@
         <w:rPr>
           <w:b/>
         </w:rPr>
-        <w:t>Технические требования к отчету</w:t>
-      </w:r>
-      <w:r>
-        <w:rPr>
-          <w:b/>
-        </w:rPr>
-        <w:t xml:space="preserve">: </w:t>
+        <w:t xml:space="preserve">Технические требования к отчету: </w:t>
       </w:r>
     </w:p>
     <w:p>
@@ -1457,19 +1548,7 @@
         <w:jc w:val="both"/>
       </w:pPr>
       <w:r>
-        <w:t>Ориентированность на нишу</w:t>
-      </w:r>
-      <w:r>
-        <w:t xml:space="preserve"> бес</w:t>
-      </w:r>
-      <w:r>
-        <w:t xml:space="preserve">платного </w:t>
-      </w:r>
-      <w:r>
-        <w:t xml:space="preserve">и общедоступного средства анализа данных по расходу топлива </w:t>
-      </w:r>
-      <w:r>
-        <w:t xml:space="preserve">является главенствующим фактором при выборе средств реализации и развертывания. </w:t>
+        <w:t xml:space="preserve">Ориентированность на нишу бесплатного и общедоступного средства анализа данных по расходу топлива является главенствующим фактором при выборе средств реализации и развертывания. </w:t>
       </w:r>
     </w:p>
     <w:p>
@@ -1479,19 +1558,7 @@
         <w:jc w:val="both"/>
       </w:pPr>
       <w:r>
-        <w:t xml:space="preserve">Программная система базируется на концепции клиент-серверного приложения с тонким клиентом, </w:t>
-      </w:r>
-      <w:r>
-        <w:t>означающая</w:t>
-      </w:r>
-      <w:r>
-        <w:t xml:space="preserve"> что от устройств клиента требуется только подключение к сети интернет и возможность визуализация передаваемых сервером данных, требовательные по производительности расчеты провод</w:t>
-      </w:r>
-      <w:r>
-        <w:t>ят</w:t>
-      </w:r>
-      <w:r>
-        <w:t>ся на стороне сервера.</w:t>
+        <w:t>Программная система базируется на концепции клиент-серверного приложения с тонким клиентом, означающая что от устройств клиента требуется только подключение к сети интернет и возможность визуализация передаваемых сервером данных, требовательные по производительности расчеты проводятся на стороне сервера.</w:t>
       </w:r>
     </w:p>
     <w:p>
@@ -1507,9 +1574,11 @@
         <w:spacing w:after="240" w:line="360" w:lineRule="auto"/>
         <w:jc w:val="both"/>
       </w:pPr>
+      <w:bookmarkStart w:id="6" w:name="_Toc7098568"/>
       <w:r>
         <w:t>2.1 Диаграмма потоков данных</w:t>
       </w:r>
+      <w:bookmarkEnd w:id="6"/>
     </w:p>
     <w:p>
       <w:pPr>
@@ -1522,40 +1591,50 @@
     </w:p>
     <w:p>
       <w:pPr>
+        <w:pStyle w:val="3"/>
+      </w:pPr>
+      <w:bookmarkStart w:id="7" w:name="_Toc7098569"/>
+      <w:r>
+        <w:t>2.1.1 Детализация контекстной диаграммы</w:t>
+      </w:r>
+      <w:bookmarkEnd w:id="7"/>
+    </w:p>
+    <w:p>
+      <w:r>
+        <w:t>……..</w:t>
+      </w:r>
+    </w:p>
+    <w:p/>
+    <w:p>
+      <w:pPr>
         <w:pStyle w:val="2"/>
       </w:pPr>
-      <w:r>
-        <w:t>2.1.1 Детализация контекстной диаграммы</w:t>
-      </w:r>
-    </w:p>
-    <w:p>
-      <w:r>
-        <w:t>……..</w:t>
+      <w:bookmarkStart w:id="8" w:name="_Toc7098570"/>
+      <w:r>
+        <w:t>2.2 Схема работы программы</w:t>
+      </w:r>
+      <w:bookmarkEnd w:id="8"/>
+    </w:p>
+    <w:p>
+      <w:pPr>
+        <w:rPr>
+          <w:lang w:val="en-US"/>
+        </w:rPr>
+      </w:pPr>
+      <w:r>
+        <w:t>…………</w:t>
+      </w:r>
+    </w:p>
+    <w:p>
+      <w:pPr>
+        <w:spacing w:after="240" w:line="360" w:lineRule="auto"/>
+        <w:jc w:val="both"/>
+      </w:pPr>
+      <w:r>
+        <w:tab/>
       </w:r>
     </w:p>
     <w:p/>
-    <w:p>
-      <w:pPr>
-        <w:pStyle w:val="2"/>
-      </w:pPr>
-      <w:r>
-        <w:t>2.2 Схема работы программы</w:t>
-      </w:r>
-    </w:p>
-    <w:p>
-      <w:r>
-        <w:t>…………</w:t>
-      </w:r>
-    </w:p>
-    <w:p>
-      <w:pPr>
-        <w:spacing w:after="240" w:line="360" w:lineRule="auto"/>
-        <w:jc w:val="both"/>
-      </w:pPr>
-      <w:r>
-        <w:tab/>
-      </w:r>
-    </w:p>
     <w:sectPr>
       <w:footerReference w:type="default" r:id="rId8"/>
       <w:pgSz w:w="11906" w:h="16838"/>
@@ -2610,6 +2689,30 @@
       <w:szCs w:val="26"/>
     </w:rPr>
   </w:style>
+  <w:style w:type="paragraph" w:styleId="3">
+    <w:name w:val="heading 3"/>
+    <w:basedOn w:val="a"/>
+    <w:next w:val="a"/>
+    <w:link w:val="30"/>
+    <w:uiPriority w:val="9"/>
+    <w:semiHidden/>
+    <w:unhideWhenUsed/>
+    <w:qFormat/>
+    <w:rsid w:val="00E00D55"/>
+    <w:pPr>
+      <w:keepNext/>
+      <w:keepLines/>
+      <w:spacing w:before="40" w:after="0"/>
+      <w:ind w:left="708"/>
+      <w:outlineLvl w:val="2"/>
+    </w:pPr>
+    <w:rPr>
+      <w:rFonts w:eastAsiaTheme="majorEastAsia" w:cstheme="majorBidi"/>
+      <w:b/>
+      <w:color w:val="000000" w:themeColor="text1"/>
+      <w:szCs w:val="24"/>
+    </w:rPr>
+  </w:style>
   <w:style w:type="character" w:default="1" w:styleId="a0">
     <w:name w:val="Default Paragraph Font"/>
     <w:uiPriority w:val="1"/>
@@ -2869,6 +2972,34 @@
     <w:pPr>
       <w:ind w:left="720"/>
       <w:contextualSpacing/>
+    </w:pPr>
+  </w:style>
+  <w:style w:type="character" w:customStyle="1" w:styleId="30">
+    <w:name w:val="Заголовок 3 Знак"/>
+    <w:basedOn w:val="a0"/>
+    <w:link w:val="3"/>
+    <w:uiPriority w:val="9"/>
+    <w:semiHidden/>
+    <w:rsid w:val="00E00D55"/>
+    <w:rPr>
+      <w:rFonts w:ascii="Times New Roman" w:eastAsiaTheme="majorEastAsia" w:hAnsi="Times New Roman" w:cstheme="majorBidi"/>
+      <w:b/>
+      <w:color w:val="000000" w:themeColor="text1"/>
+      <w:sz w:val="28"/>
+      <w:szCs w:val="24"/>
+    </w:rPr>
+  </w:style>
+  <w:style w:type="paragraph" w:styleId="31">
+    <w:name w:val="toc 3"/>
+    <w:basedOn w:val="a"/>
+    <w:next w:val="a"/>
+    <w:autoRedefine/>
+    <w:uiPriority w:val="39"/>
+    <w:unhideWhenUsed/>
+    <w:rsid w:val="00E00D55"/>
+    <w:pPr>
+      <w:spacing w:after="100"/>
+      <w:ind w:left="560"/>
     </w:pPr>
   </w:style>
 </w:styles>
@@ -3140,7 +3271,7 @@
 </file>
 
 <file path=customXml/itemProps1.xml><?xml version="1.0" encoding="utf-8"?>
-<ds:datastoreItem xmlns:ds="http://schemas.openxmlformats.org/officeDocument/2006/customXml" ds:itemID="{E7606C0D-527D-4B28-B8F1-2B4A0BC082B1}">
+<ds:datastoreItem xmlns:ds="http://schemas.openxmlformats.org/officeDocument/2006/customXml" ds:itemID="{F9040E8A-60F1-4D8D-8D12-6F32475503DC}">
   <ds:schemaRefs>
     <ds:schemaRef ds:uri="http://schemas.openxmlformats.org/officeDocument/2006/bibliography"/>
   </ds:schemaRefs>

</xml_diff>